<commit_message>
Updates after the status meeting
</commit_message>
<xml_diff>
--- a/project_management/internal_meetings/2013/20130423_meeting_minutes.docx
+++ b/project_management/internal_meetings/2013/20130423_meeting_minutes.docx
@@ -610,6 +610,12 @@
                 <w:lang w:eastAsia="ja-JP"/>
               </w:rPr>
             </w:pPr>
+            <w:r>
+              <w:rPr>
+                <w:lang w:eastAsia="ja-JP"/>
+              </w:rPr>
+              <w:t>X</w:t>
+            </w:r>
           </w:p>
         </w:tc>
       </w:tr>
@@ -694,6 +700,12 @@
                 <w:lang w:eastAsia="ja-JP"/>
               </w:rPr>
             </w:pPr>
+            <w:r>
+              <w:rPr>
+                <w:lang w:eastAsia="ja-JP"/>
+              </w:rPr>
+              <w:t>X</w:t>
+            </w:r>
           </w:p>
         </w:tc>
       </w:tr>
@@ -778,6 +790,12 @@
                 <w:lang w:eastAsia="ja-JP"/>
               </w:rPr>
             </w:pPr>
+            <w:r>
+              <w:rPr>
+                <w:lang w:eastAsia="ja-JP"/>
+              </w:rPr>
+              <w:t>X</w:t>
+            </w:r>
           </w:p>
         </w:tc>
       </w:tr>
@@ -1115,6 +1133,12 @@
                 <w:lang w:eastAsia="ja-JP"/>
               </w:rPr>
             </w:pPr>
+            <w:r>
+              <w:rPr>
+                <w:lang w:eastAsia="ja-JP"/>
+              </w:rPr>
+              <w:t>X</w:t>
+            </w:r>
           </w:p>
         </w:tc>
       </w:tr>
@@ -1283,6 +1307,12 @@
                 <w:lang w:eastAsia="ja-JP"/>
               </w:rPr>
             </w:pPr>
+            <w:r>
+              <w:rPr>
+                <w:lang w:eastAsia="ja-JP"/>
+              </w:rPr>
+              <w:t>X</w:t>
+            </w:r>
           </w:p>
         </w:tc>
       </w:tr>
@@ -1367,6 +1397,12 @@
                 <w:lang w:eastAsia="ja-JP"/>
               </w:rPr>
             </w:pPr>
+            <w:r>
+              <w:rPr>
+                <w:lang w:eastAsia="ja-JP"/>
+              </w:rPr>
+              <w:t>X</w:t>
+            </w:r>
           </w:p>
         </w:tc>
       </w:tr>
@@ -1535,6 +1571,12 @@
                 <w:lang w:eastAsia="ja-JP"/>
               </w:rPr>
             </w:pPr>
+            <w:r>
+              <w:rPr>
+                <w:lang w:eastAsia="ja-JP"/>
+              </w:rPr>
+              <w:t>X</w:t>
+            </w:r>
           </w:p>
         </w:tc>
       </w:tr>
@@ -1861,6 +1903,12 @@
                 <w:lang w:eastAsia="ja-JP"/>
               </w:rPr>
             </w:pPr>
+            <w:r>
+              <w:rPr>
+                <w:lang w:eastAsia="ja-JP"/>
+              </w:rPr>
+              <w:t>X</w:t>
+            </w:r>
           </w:p>
         </w:tc>
       </w:tr>
@@ -2024,6 +2072,12 @@
                 <w:lang w:eastAsia="ja-JP"/>
               </w:rPr>
             </w:pPr>
+            <w:r>
+              <w:rPr>
+                <w:lang w:eastAsia="ja-JP"/>
+              </w:rPr>
+              <w:t>X</w:t>
+            </w:r>
           </w:p>
         </w:tc>
       </w:tr>
@@ -2412,6 +2466,30 @@
         </w:rPr>
         <w:t xml:space="preserve">Meeting Actual Start: </w:t>
       </w:r>
+      <w:r>
+        <w:rPr>
+          <w:rFonts w:ascii="Arial" w:hAnsi="Arial" w:cs="Arial"/>
+        </w:rPr>
+        <w:t>2</w:t>
+      </w:r>
+      <w:r>
+        <w:rPr>
+          <w:rFonts w:ascii="Arial" w:hAnsi="Arial" w:cs="Arial"/>
+        </w:rPr>
+        <w:t>:</w:t>
+      </w:r>
+      <w:r>
+        <w:rPr>
+          <w:rFonts w:ascii="Arial" w:hAnsi="Arial" w:cs="Arial"/>
+        </w:rPr>
+        <w:t>02</w:t>
+      </w:r>
+      <w:r>
+        <w:rPr>
+          <w:rFonts w:ascii="Arial" w:hAnsi="Arial" w:cs="Arial"/>
+        </w:rPr>
+        <w:t>pm</w:t>
+      </w:r>
     </w:p>
     <w:p>
       <w:pPr>
@@ -2613,16 +2691,34 @@
         <w:rPr>
           <w:rFonts w:ascii="Arial" w:hAnsi="Arial" w:cs="Arial"/>
         </w:rPr>
-        <w:t>Bit of confusion</w:t>
-      </w:r>
-      <w:r>
-        <w:rPr>
-          <w:rFonts w:ascii="Arial" w:hAnsi="Arial" w:cs="Arial"/>
-        </w:rPr>
-        <w:t xml:space="preserve"> about who was making the request from last week – Mike will make the request today.</w:t>
+        <w:t xml:space="preserve">Bit of confusion about who was making the request from last week – </w:t>
+      </w:r>
+      <w:r>
+        <w:rPr>
+          <w:rFonts w:ascii="Arial" w:hAnsi="Arial" w:cs="Arial"/>
+        </w:rPr>
+        <w:t>Abe</w:t>
+      </w:r>
+      <w:r>
+        <w:rPr>
+          <w:rFonts w:ascii="Arial" w:hAnsi="Arial" w:cs="Arial"/>
+        </w:rPr>
+        <w:t xml:space="preserve"> will make the request </w:t>
+      </w:r>
+      <w:r>
+        <w:rPr>
+          <w:rFonts w:ascii="Arial" w:hAnsi="Arial" w:cs="Arial"/>
+        </w:rPr>
+        <w:t>this week</w:t>
       </w:r>
       <w:bookmarkStart w:id="2" w:name="_GoBack"/>
       <w:bookmarkEnd w:id="2"/>
+      <w:r>
+        <w:rPr>
+          <w:rFonts w:ascii="Arial" w:hAnsi="Arial" w:cs="Arial"/>
+        </w:rPr>
+        <w:t>.</w:t>
+      </w:r>
     </w:p>
     <w:p>
       <w:pPr>
@@ -2965,11 +3061,39 @@
     </w:p>
     <w:p>
       <w:pPr>
+        <w:numPr>
+          <w:ilvl w:val="2"/>
+          <w:numId w:val="48"/>
+        </w:numPr>
         <w:jc w:val="left"/>
         <w:rPr>
           <w:rFonts w:ascii="Arial" w:hAnsi="Arial" w:cs="Arial"/>
         </w:rPr>
       </w:pPr>
+      <w:r>
+        <w:rPr>
+          <w:rFonts w:ascii="Arial" w:hAnsi="Arial" w:cs="Arial"/>
+        </w:rPr>
+        <w:t>Shine has updated the project plan</w:t>
+      </w:r>
+    </w:p>
+    <w:p>
+      <w:pPr>
+        <w:numPr>
+          <w:ilvl w:val="3"/>
+          <w:numId w:val="48"/>
+        </w:numPr>
+        <w:jc w:val="left"/>
+        <w:rPr>
+          <w:rFonts w:ascii="Arial" w:hAnsi="Arial" w:cs="Arial"/>
+        </w:rPr>
+      </w:pPr>
+      <w:r>
+        <w:rPr>
+          <w:rFonts w:ascii="Arial" w:hAnsi="Arial" w:cs="Arial"/>
+        </w:rPr>
+        <w:t>Release may move back to July</w:t>
+      </w:r>
     </w:p>
     <w:p>
       <w:pPr>
@@ -3085,6 +3209,79 @@
         </w:rPr>
         <w:t>Update from Systems team:</w:t>
       </w:r>
+      <w:r>
+        <w:rPr>
+          <w:rFonts w:ascii="Arial" w:hAnsi="Arial"/>
+        </w:rPr>
+        <w:t xml:space="preserve"> </w:t>
+      </w:r>
+    </w:p>
+    <w:p>
+      <w:pPr>
+        <w:numPr>
+          <w:ilvl w:val="1"/>
+          <w:numId w:val="48"/>
+        </w:numPr>
+        <w:jc w:val="left"/>
+        <w:rPr>
+          <w:rFonts w:ascii="Arial" w:hAnsi="Arial" w:cs="Arial"/>
+        </w:rPr>
+      </w:pPr>
+      <w:r>
+        <w:rPr>
+          <w:rFonts w:ascii="Arial" w:hAnsi="Arial"/>
+        </w:rPr>
+        <w:t xml:space="preserve">caIntegrator: </w:t>
+      </w:r>
+      <w:r>
+        <w:rPr>
+          <w:rFonts w:ascii="Arial" w:hAnsi="Arial"/>
+        </w:rPr>
+        <w:t xml:space="preserve">RE </w:t>
+      </w:r>
+      <w:r>
+        <w:rPr>
+          <w:rFonts w:ascii="Arial" w:hAnsi="Arial"/>
+        </w:rPr>
+        <w:t>Marina’s request for support for UPT</w:t>
+      </w:r>
+    </w:p>
+    <w:p>
+      <w:pPr>
+        <w:numPr>
+          <w:ilvl w:val="2"/>
+          <w:numId w:val="48"/>
+        </w:numPr>
+        <w:jc w:val="left"/>
+        <w:rPr>
+          <w:rFonts w:ascii="Arial" w:hAnsi="Arial" w:cs="Arial"/>
+        </w:rPr>
+      </w:pPr>
+      <w:r>
+        <w:rPr>
+          <w:rFonts w:ascii="Arial" w:hAnsi="Arial"/>
+        </w:rPr>
+        <w:lastRenderedPageBreak/>
+        <w:t>UPT instance may be out of sync with caIntegrator</w:t>
+      </w:r>
+    </w:p>
+    <w:p>
+      <w:pPr>
+        <w:numPr>
+          <w:ilvl w:val="2"/>
+          <w:numId w:val="48"/>
+        </w:numPr>
+        <w:jc w:val="left"/>
+        <w:rPr>
+          <w:rFonts w:ascii="Arial" w:hAnsi="Arial" w:cs="Arial"/>
+        </w:rPr>
+      </w:pPr>
+      <w:r>
+        <w:rPr>
+          <w:rFonts w:ascii="Arial" w:hAnsi="Arial"/>
+        </w:rPr>
+        <w:t>Abe will work with Systems tomorrow to resolve</w:t>
+      </w:r>
     </w:p>
     <w:p>
       <w:pPr>
@@ -3126,6 +3323,90 @@
           <w:rFonts w:ascii="Arial" w:hAnsi="Arial"/>
         </w:rPr>
         <w:t>Update from App Support:</w:t>
+      </w:r>
+    </w:p>
+    <w:p>
+      <w:pPr>
+        <w:numPr>
+          <w:ilvl w:val="1"/>
+          <w:numId w:val="48"/>
+        </w:numPr>
+        <w:jc w:val="left"/>
+        <w:rPr>
+          <w:rFonts w:ascii="Arial" w:hAnsi="Arial" w:cs="Arial"/>
+        </w:rPr>
+      </w:pPr>
+      <w:r>
+        <w:rPr>
+          <w:rFonts w:ascii="Arial" w:hAnsi="Arial"/>
+        </w:rPr>
+        <w:t>Is there a mouse</w:t>
+      </w:r>
+      <w:r>
+        <w:rPr>
+          <w:rFonts w:ascii="Arial" w:hAnsi="Arial"/>
+        </w:rPr>
+        <w:t xml:space="preserve"> </w:t>
+      </w:r>
+      <w:r>
+        <w:rPr>
+          <w:rFonts w:ascii="Arial" w:hAnsi="Arial" w:cs="Arial"/>
+        </w:rPr>
+        <w:t>astrocytoma study in caIntegrator?</w:t>
+      </w:r>
+    </w:p>
+    <w:p>
+      <w:pPr>
+        <w:numPr>
+          <w:ilvl w:val="2"/>
+          <w:numId w:val="48"/>
+        </w:numPr>
+        <w:jc w:val="left"/>
+        <w:rPr>
+          <w:rFonts w:ascii="Arial" w:hAnsi="Arial" w:cs="Arial"/>
+        </w:rPr>
+      </w:pPr>
+      <w:r>
+        <w:rPr>
+          <w:rFonts w:ascii="Arial" w:hAnsi="Arial"/>
+        </w:rPr>
+        <w:t>Sunny Jansen created the study while employed at SAIC-F</w:t>
+      </w:r>
+    </w:p>
+    <w:p>
+      <w:pPr>
+        <w:numPr>
+          <w:ilvl w:val="2"/>
+          <w:numId w:val="48"/>
+        </w:numPr>
+        <w:jc w:val="left"/>
+        <w:rPr>
+          <w:rFonts w:ascii="Arial" w:hAnsi="Arial" w:cs="Arial"/>
+        </w:rPr>
+      </w:pPr>
+      <w:r>
+        <w:rPr>
+          <w:rFonts w:ascii="Arial" w:hAnsi="Arial"/>
+        </w:rPr>
+        <w:t xml:space="preserve">Shine recalls the study </w:t>
+      </w:r>
+      <w:r>
+        <w:rPr>
+          <w:rFonts w:ascii="Arial" w:hAnsi="Arial"/>
+        </w:rPr>
+        <w:t xml:space="preserve">possibly </w:t>
+      </w:r>
+      <w:r>
+        <w:rPr>
+          <w:rFonts w:ascii="Arial" w:hAnsi="Arial"/>
+        </w:rPr>
+        <w:t xml:space="preserve">being entered into </w:t>
+      </w:r>
+      <w:r>
+        <w:rPr>
+          <w:rFonts w:ascii="Arial" w:hAnsi="Arial"/>
+        </w:rPr>
+        <w:t>its own instance</w:t>
       </w:r>
     </w:p>
     <w:p>
@@ -3213,6 +3494,12 @@
           <w:rFonts w:ascii="Arial" w:hAnsi="Arial" w:cs="Arial"/>
         </w:rPr>
         <w:t xml:space="preserve">Meeting Actual End: </w:t>
+      </w:r>
+      <w:r>
+        <w:rPr>
+          <w:rFonts w:ascii="Arial" w:hAnsi="Arial" w:cs="Arial"/>
+        </w:rPr>
+        <w:t>2:15pm</w:t>
       </w:r>
     </w:p>
     <w:p>
@@ -3436,6 +3723,18 @@
                 <w:rFonts w:ascii="Arial" w:hAnsi="Arial" w:cs="Arial"/>
               </w:rPr>
             </w:pPr>
+            <w:r>
+              <w:rPr>
+                <w:rFonts w:ascii="Arial" w:hAnsi="Arial" w:cs="Arial"/>
+              </w:rPr>
+              <w:t xml:space="preserve">78. </w:t>
+            </w:r>
+            <w:r>
+              <w:rPr>
+                <w:rFonts w:ascii="Arial" w:hAnsi="Arial" w:cs="Arial"/>
+              </w:rPr>
+              <w:t>Get back to Brian Hughes about the mouse astrocytoma study in caIntegrator</w:t>
+            </w:r>
           </w:p>
         </w:tc>
         <w:tc>
@@ -3451,6 +3750,12 @@
                 <w:rFonts w:ascii="Arial" w:hAnsi="Arial" w:cs="Arial"/>
               </w:rPr>
             </w:pPr>
+            <w:r>
+              <w:rPr>
+                <w:rFonts w:ascii="Arial" w:hAnsi="Arial" w:cs="Arial"/>
+              </w:rPr>
+              <w:t>Shine Jacob</w:t>
+            </w:r>
           </w:p>
         </w:tc>
         <w:tc>
@@ -3466,6 +3771,18 @@
                 <w:rFonts w:ascii="Arial" w:hAnsi="Arial" w:cs="Arial"/>
               </w:rPr>
             </w:pPr>
+            <w:r>
+              <w:rPr>
+                <w:rFonts w:ascii="Arial" w:hAnsi="Arial" w:cs="Arial"/>
+              </w:rPr>
+              <w:t>4/23</w:t>
+            </w:r>
+            <w:r>
+              <w:rPr>
+                <w:rFonts w:ascii="Arial" w:hAnsi="Arial" w:cs="Arial"/>
+              </w:rPr>
+              <w:t>/2013</w:t>
+            </w:r>
           </w:p>
         </w:tc>
         <w:tc>
@@ -3481,6 +3798,208 @@
                 <w:rFonts w:ascii="Arial" w:hAnsi="Arial" w:cs="Arial"/>
               </w:rPr>
             </w:pPr>
+            <w:r>
+              <w:rPr>
+                <w:rFonts w:ascii="Arial" w:hAnsi="Arial" w:cs="Arial"/>
+              </w:rPr>
+              <w:t>Assigned</w:t>
+            </w:r>
+          </w:p>
+        </w:tc>
+      </w:tr>
+      <w:tr>
+        <w:trPr>
+          <w:trHeight w:val="270"/>
+        </w:trPr>
+        <w:tc>
+          <w:tcPr>
+            <w:tcW w:w="3167" w:type="dxa"/>
+            <w:shd w:val="clear" w:color="auto" w:fill="auto"/>
+          </w:tcPr>
+          <w:p>
+            <w:pPr>
+              <w:ind w:left="0"/>
+              <w:jc w:val="left"/>
+              <w:rPr>
+                <w:rFonts w:ascii="Arial" w:hAnsi="Arial" w:cs="Arial"/>
+              </w:rPr>
+            </w:pPr>
+            <w:r>
+              <w:rPr>
+                <w:rFonts w:ascii="Arial" w:hAnsi="Arial" w:cs="Arial"/>
+              </w:rPr>
+              <w:t xml:space="preserve">79. </w:t>
+            </w:r>
+            <w:r>
+              <w:rPr>
+                <w:rFonts w:ascii="Arial" w:hAnsi="Arial" w:cs="Arial"/>
+              </w:rPr>
+              <w:t>Work with Systems to resolve the UPT</w:t>
+            </w:r>
+            <w:r>
+              <w:rPr>
+                <w:rFonts w:ascii="Arial" w:hAnsi="Arial" w:cs="Arial"/>
+              </w:rPr>
+              <w:t>-caIntegrator issues Marina reported</w:t>
+            </w:r>
+          </w:p>
+        </w:tc>
+        <w:tc>
+          <w:tcPr>
+            <w:tcW w:w="3167" w:type="dxa"/>
+            <w:shd w:val="clear" w:color="auto" w:fill="auto"/>
+          </w:tcPr>
+          <w:p>
+            <w:pPr>
+              <w:ind w:left="0"/>
+              <w:jc w:val="center"/>
+              <w:rPr>
+                <w:rFonts w:ascii="Arial" w:hAnsi="Arial" w:cs="Arial"/>
+              </w:rPr>
+            </w:pPr>
+            <w:r>
+              <w:rPr>
+                <w:rFonts w:ascii="Arial" w:hAnsi="Arial" w:cs="Arial"/>
+              </w:rPr>
+              <w:t>Abe Evans-El</w:t>
+            </w:r>
+          </w:p>
+        </w:tc>
+        <w:tc>
+          <w:tcPr>
+            <w:tcW w:w="1583" w:type="dxa"/>
+            <w:shd w:val="clear" w:color="auto" w:fill="auto"/>
+          </w:tcPr>
+          <w:p>
+            <w:pPr>
+              <w:ind w:left="0"/>
+              <w:jc w:val="center"/>
+              <w:rPr>
+                <w:rFonts w:ascii="Arial" w:hAnsi="Arial" w:cs="Arial"/>
+              </w:rPr>
+            </w:pPr>
+            <w:r>
+              <w:rPr>
+                <w:rFonts w:ascii="Arial" w:hAnsi="Arial" w:cs="Arial"/>
+              </w:rPr>
+              <w:t>4/23/2013</w:t>
+            </w:r>
+          </w:p>
+        </w:tc>
+        <w:tc>
+          <w:tcPr>
+            <w:tcW w:w="1584" w:type="dxa"/>
+            <w:shd w:val="clear" w:color="auto" w:fill="auto"/>
+          </w:tcPr>
+          <w:p>
+            <w:pPr>
+              <w:ind w:left="0"/>
+              <w:jc w:val="center"/>
+              <w:rPr>
+                <w:rFonts w:ascii="Arial" w:hAnsi="Arial" w:cs="Arial"/>
+              </w:rPr>
+            </w:pPr>
+            <w:r>
+              <w:rPr>
+                <w:rFonts w:ascii="Arial" w:hAnsi="Arial" w:cs="Arial"/>
+              </w:rPr>
+              <w:t>Assigned</w:t>
+            </w:r>
+          </w:p>
+        </w:tc>
+      </w:tr>
+      <w:tr>
+        <w:trPr>
+          <w:trHeight w:val="270"/>
+        </w:trPr>
+        <w:tc>
+          <w:tcPr>
+            <w:tcW w:w="3167" w:type="dxa"/>
+            <w:shd w:val="clear" w:color="auto" w:fill="auto"/>
+          </w:tcPr>
+          <w:p>
+            <w:pPr>
+              <w:ind w:left="0"/>
+              <w:jc w:val="left"/>
+              <w:rPr>
+                <w:rFonts w:ascii="Arial" w:hAnsi="Arial" w:cs="Arial"/>
+              </w:rPr>
+            </w:pPr>
+            <w:r>
+              <w:rPr>
+                <w:rFonts w:ascii="Arial" w:hAnsi="Arial" w:cs="Arial"/>
+              </w:rPr>
+              <w:t xml:space="preserve">80. </w:t>
+            </w:r>
+            <w:r>
+              <w:rPr>
+                <w:rFonts w:ascii="Arial" w:hAnsi="Arial" w:cs="Arial"/>
+              </w:rPr>
+              <w:t>Request gitHub integration with AntHill Pro on caIntegrator PRODUCTION tier.</w:t>
+            </w:r>
+          </w:p>
+        </w:tc>
+        <w:tc>
+          <w:tcPr>
+            <w:tcW w:w="3167" w:type="dxa"/>
+            <w:shd w:val="clear" w:color="auto" w:fill="auto"/>
+          </w:tcPr>
+          <w:p>
+            <w:pPr>
+              <w:ind w:left="0"/>
+              <w:jc w:val="center"/>
+              <w:rPr>
+                <w:rFonts w:ascii="Arial" w:hAnsi="Arial" w:cs="Arial"/>
+              </w:rPr>
+            </w:pPr>
+            <w:r>
+              <w:rPr>
+                <w:rFonts w:ascii="Arial" w:hAnsi="Arial" w:cs="Arial"/>
+              </w:rPr>
+              <w:t>Abe Evans-El</w:t>
+            </w:r>
+          </w:p>
+        </w:tc>
+        <w:tc>
+          <w:tcPr>
+            <w:tcW w:w="1583" w:type="dxa"/>
+            <w:shd w:val="clear" w:color="auto" w:fill="auto"/>
+          </w:tcPr>
+          <w:p>
+            <w:pPr>
+              <w:ind w:left="0"/>
+              <w:jc w:val="center"/>
+              <w:rPr>
+                <w:rFonts w:ascii="Arial" w:hAnsi="Arial" w:cs="Arial"/>
+              </w:rPr>
+            </w:pPr>
+            <w:r>
+              <w:rPr>
+                <w:rFonts w:ascii="Arial" w:hAnsi="Arial" w:cs="Arial"/>
+              </w:rPr>
+              <w:t>4/23/2013</w:t>
+            </w:r>
+          </w:p>
+        </w:tc>
+        <w:tc>
+          <w:tcPr>
+            <w:tcW w:w="1584" w:type="dxa"/>
+            <w:shd w:val="clear" w:color="auto" w:fill="auto"/>
+          </w:tcPr>
+          <w:p>
+            <w:pPr>
+              <w:ind w:left="0"/>
+              <w:jc w:val="center"/>
+              <w:rPr>
+                <w:rFonts w:ascii="Arial" w:hAnsi="Arial" w:cs="Arial"/>
+              </w:rPr>
+            </w:pPr>
+            <w:r>
+              <w:rPr>
+                <w:rFonts w:ascii="Arial" w:hAnsi="Arial" w:cs="Arial"/>
+              </w:rPr>
+              <w:t>Assigned</w:t>
+            </w:r>
           </w:p>
         </w:tc>
       </w:tr>
@@ -4095,17 +4614,17 @@
         <v:path o:extrusionok="f" gradientshapeok="t" o:connecttype="rect"/>
         <o:lock v:ext="edit" aspectratio="t"/>
       </v:shapetype>
-      <v:shape id="_x0000_i1038" type="#_x0000_t75" style="width:3in;height:3in" o:bullet="t"/>
+      <v:shape id="_x0000_i1053" type="#_x0000_t75" style="width:3in;height:3in" o:bullet="t"/>
     </w:pict>
   </w:numPicBullet>
   <w:numPicBullet w:numPicBulletId="1">
     <w:pict>
-      <v:shape id="_x0000_i1039" type="#_x0000_t75" style="width:3in;height:3in" o:bullet="t"/>
+      <v:shape id="_x0000_i1054" type="#_x0000_t75" style="width:3in;height:3in" o:bullet="t"/>
     </w:pict>
   </w:numPicBullet>
   <w:numPicBullet w:numPicBulletId="2">
     <w:pict>
-      <v:shape id="_x0000_i1040" type="#_x0000_t75" style="width:3in;height:3in" o:bullet="t"/>
+      <v:shape id="_x0000_i1055" type="#_x0000_t75" style="width:3in;height:3in" o:bullet="t"/>
     </w:pict>
   </w:numPicBullet>
   <w:abstractNum w:abstractNumId="0">
@@ -13600,7 +14119,7 @@
 </file>
 
 <file path=customXml/itemProps4.xml><?xml version="1.0" encoding="utf-8"?>
-<ds:datastoreItem xmlns:ds="http://schemas.openxmlformats.org/officeDocument/2006/customXml" ds:itemID="{B9081BA9-79AA-D94C-B24F-80536A62EE00}">
+<ds:datastoreItem xmlns:ds="http://schemas.openxmlformats.org/officeDocument/2006/customXml" ds:itemID="{3D59978C-8644-1947-9DBF-670919DD93D3}">
   <ds:schemaRefs>
     <ds:schemaRef ds:uri="http://schemas.openxmlformats.org/officeDocument/2006/bibliography"/>
   </ds:schemaRefs>

</xml_diff>